<commit_message>
✨: Fix lab 4
</commit_message>
<xml_diff>
--- a/Labs/Lab4/Lab4-Dominskyi-Valentyn-IP93.docx
+++ b/Labs/Lab4/Lab4-Dominskyi-Valentyn-IP93.docx
@@ -421,7 +421,6 @@
           <w:docPartUnique/>
         </w:docPartObj>
       </w:sdtPr>
-      <w:sdtEndPr/>
       <w:sdtContent>
         <w:p>
           <w:pPr>
@@ -481,13 +480,13 @@
             </w:rPr>
             <w:fldChar w:fldCharType="separate"/>
           </w:r>
-          <w:hyperlink w:anchor="_Toc122556203" w:history="1">
+          <w:hyperlink w:anchor="_Toc123981617" w:history="1">
             <w:r>
               <w:rPr>
                 <w:rStyle w:val="Hyperlink"/>
                 <w:noProof/>
               </w:rPr>
-              <w:t>Виконання:</w:t>
+              <w:t>Завдання:</w:t>
             </w:r>
             <w:r>
               <w:rPr>
@@ -508,7 +507,7 @@
                 <w:noProof/>
                 <w:webHidden/>
               </w:rPr>
-              <w:instrText xml:space="preserve"> PAGEREF _Toc122556203 \h </w:instrText>
+              <w:instrText xml:space="preserve"> PAGEREF _Toc123981617 \h </w:instrText>
             </w:r>
             <w:r>
               <w:rPr>
@@ -541,11 +540,11 @@
         </w:p>
         <w:p>
           <w:pPr>
-            <w:pStyle w:val="TOC2"/>
+            <w:pStyle w:val="TOC3"/>
             <w:tabs>
-              <w:tab w:val="left" w:pos="660"/>
               <w:tab w:val="right" w:leader="dot" w:pos="9629"/>
             </w:tabs>
+            <w:ind w:left="0"/>
             <w:rPr>
               <w:rFonts w:asciiTheme="minorHAnsi" w:eastAsiaTheme="minorEastAsia" w:hAnsiTheme="minorHAnsi"/>
               <w:noProof/>
@@ -553,30 +552,13 @@
               <w:lang w:eastAsia="uk-UA"/>
             </w:rPr>
           </w:pPr>
-          <w:hyperlink w:anchor="_Toc122556204" w:history="1">
+          <w:hyperlink w:anchor="_Toc123981618" w:history="1">
             <w:r>
               <w:rPr>
                 <w:rStyle w:val="Hyperlink"/>
                 <w:noProof/>
               </w:rPr>
-              <w:t>1.</w:t>
-            </w:r>
-            <w:r>
-              <w:rPr>
-                <w:rFonts w:asciiTheme="minorHAnsi" w:eastAsiaTheme="minorEastAsia" w:hAnsiTheme="minorHAnsi"/>
-                <w:noProof/>
-                <w:sz w:val="22"/>
-                <w:lang w:eastAsia="uk-UA"/>
-              </w:rPr>
-              <w:tab/>
-            </w:r>
-            <w:r>
-              <w:rPr>
-                <w:rStyle w:val="Hyperlink"/>
-                <w:rFonts w:cs="Times New Roman"/>
-                <w:noProof/>
-              </w:rPr>
-              <w:t>Basic_auth</w:t>
+              <w:t>Виконання:</w:t>
             </w:r>
             <w:r>
               <w:rPr>
@@ -597,7 +579,13 @@
                 <w:noProof/>
                 <w:webHidden/>
               </w:rPr>
-              <w:instrText xml:space="preserve"> PAGEREF _Toc122556204 \h </w:instrText>
+              <w:instrText xml:space="preserve"> PAGEREF _Toc123981618 \h </w:instrText>
+            </w:r>
+            <w:r>
+              <w:rPr>
+                <w:noProof/>
+                <w:webHidden/>
+              </w:rPr>
             </w:r>
             <w:r>
               <w:rPr>
@@ -608,272 +596,10 @@
             </w:r>
             <w:r>
               <w:rPr>
-                <w:b/>
-                <w:bCs/>
-                <w:noProof/>
-                <w:webHidden/>
-                <w:lang w:val="en-US"/>
-              </w:rPr>
-              <w:t>Error! Bookmark not defined.</w:t>
-            </w:r>
-            <w:r>
-              <w:rPr>
                 <w:noProof/>
                 <w:webHidden/>
               </w:rPr>
-              <w:fldChar w:fldCharType="end"/>
-            </w:r>
-          </w:hyperlink>
-        </w:p>
-        <w:p>
-          <w:pPr>
-            <w:pStyle w:val="TOC2"/>
-            <w:tabs>
-              <w:tab w:val="left" w:pos="660"/>
-              <w:tab w:val="right" w:leader="dot" w:pos="9629"/>
-            </w:tabs>
-            <w:rPr>
-              <w:rFonts w:asciiTheme="minorHAnsi" w:eastAsiaTheme="minorEastAsia" w:hAnsiTheme="minorHAnsi"/>
-              <w:noProof/>
-              <w:sz w:val="22"/>
-              <w:lang w:eastAsia="uk-UA"/>
-            </w:rPr>
-          </w:pPr>
-          <w:hyperlink w:anchor="_Toc122556205" w:history="1">
-            <w:r>
-              <w:rPr>
-                <w:rStyle w:val="Hyperlink"/>
-                <w:noProof/>
-              </w:rPr>
-              <w:t>2.</w:t>
-            </w:r>
-            <w:r>
-              <w:rPr>
-                <w:rFonts w:asciiTheme="minorHAnsi" w:eastAsiaTheme="minorEastAsia" w:hAnsiTheme="minorHAnsi"/>
-                <w:noProof/>
-                <w:sz w:val="22"/>
-                <w:lang w:eastAsia="uk-UA"/>
-              </w:rPr>
-              <w:tab/>
-            </w:r>
-            <w:r>
-              <w:rPr>
-                <w:rStyle w:val="Hyperlink"/>
-                <w:rFonts w:cs="Times New Roman"/>
-                <w:noProof/>
-                <w:lang w:val="en-US"/>
-              </w:rPr>
-              <w:t>Forms_auth</w:t>
-            </w:r>
-            <w:r>
-              <w:rPr>
-                <w:noProof/>
-                <w:webHidden/>
-              </w:rPr>
-              <w:tab/>
-            </w:r>
-            <w:r>
-              <w:rPr>
-                <w:noProof/>
-                <w:webHidden/>
-              </w:rPr>
-              <w:fldChar w:fldCharType="begin"/>
-            </w:r>
-            <w:r>
-              <w:rPr>
-                <w:noProof/>
-                <w:webHidden/>
-              </w:rPr>
-              <w:instrText xml:space="preserve"> PAGEREF _Toc122556205 \h </w:instrText>
-            </w:r>
-            <w:r>
-              <w:rPr>
-                <w:noProof/>
-                <w:webHidden/>
-              </w:rPr>
-              <w:fldChar w:fldCharType="separate"/>
-            </w:r>
-            <w:r>
-              <w:rPr>
-                <w:b/>
-                <w:bCs/>
-                <w:noProof/>
-                <w:webHidden/>
-                <w:lang w:val="en-US"/>
-              </w:rPr>
-              <w:t>Error! Bookmark not defined.</w:t>
-            </w:r>
-            <w:r>
-              <w:rPr>
-                <w:noProof/>
-                <w:webHidden/>
-              </w:rPr>
-              <w:fldChar w:fldCharType="end"/>
-            </w:r>
-          </w:hyperlink>
-        </w:p>
-        <w:p>
-          <w:pPr>
-            <w:pStyle w:val="TOC2"/>
-            <w:tabs>
-              <w:tab w:val="left" w:pos="660"/>
-              <w:tab w:val="right" w:leader="dot" w:pos="9629"/>
-            </w:tabs>
-            <w:rPr>
-              <w:rStyle w:val="Hyperlink"/>
-              <w:noProof/>
-            </w:rPr>
-          </w:pPr>
-          <w:hyperlink w:anchor="_Toc122556206" w:history="1">
-            <w:r>
-              <w:rPr>
-                <w:rStyle w:val="Hyperlink"/>
-                <w:noProof/>
-              </w:rPr>
-              <w:t>3.</w:t>
-            </w:r>
-            <w:r>
-              <w:rPr>
-                <w:rFonts w:asciiTheme="minorHAnsi" w:eastAsiaTheme="minorEastAsia" w:hAnsiTheme="minorHAnsi"/>
-                <w:noProof/>
-                <w:sz w:val="22"/>
-                <w:lang w:eastAsia="uk-UA"/>
-              </w:rPr>
-              <w:tab/>
-            </w:r>
-            <w:r>
-              <w:rPr>
-                <w:rStyle w:val="Hyperlink"/>
-                <w:rFonts w:cs="Times New Roman"/>
-                <w:noProof/>
-                <w:lang w:val="en-US"/>
-              </w:rPr>
-              <w:t>Token_auth</w:t>
-            </w:r>
-            <w:r>
-              <w:rPr>
-                <w:noProof/>
-                <w:webHidden/>
-              </w:rPr>
-              <w:tab/>
-            </w:r>
-            <w:r>
-              <w:rPr>
-                <w:noProof/>
-                <w:webHidden/>
-              </w:rPr>
-              <w:fldChar w:fldCharType="begin"/>
-            </w:r>
-            <w:r>
-              <w:rPr>
-                <w:noProof/>
-                <w:webHidden/>
-              </w:rPr>
-              <w:instrText xml:space="preserve"> PAGEREF _Toc122556206 \h </w:instrText>
-            </w:r>
-            <w:r>
-              <w:rPr>
-                <w:noProof/>
-                <w:webHidden/>
-              </w:rPr>
-              <w:fldChar w:fldCharType="separate"/>
-            </w:r>
-            <w:r>
-              <w:rPr>
-                <w:b/>
-                <w:bCs/>
-                <w:noProof/>
-                <w:webHidden/>
-                <w:lang w:val="en-US"/>
-              </w:rPr>
-              <w:t>Error! Bookmark not defined.</w:t>
-            </w:r>
-            <w:r>
-              <w:rPr>
-                <w:noProof/>
-                <w:webHidden/>
-              </w:rPr>
-              <w:fldChar w:fldCharType="end"/>
-            </w:r>
-          </w:hyperlink>
-        </w:p>
-        <w:p>
-          <w:pPr>
-            <w:pStyle w:val="TOC2"/>
-            <w:tabs>
-              <w:tab w:val="left" w:pos="660"/>
-              <w:tab w:val="right" w:leader="dot" w:pos="9629"/>
-            </w:tabs>
-            <w:rPr>
-              <w:rFonts w:asciiTheme="minorHAnsi" w:eastAsiaTheme="minorEastAsia" w:hAnsiTheme="minorHAnsi"/>
-              <w:noProof/>
-              <w:sz w:val="22"/>
-              <w:lang w:eastAsia="uk-UA"/>
-            </w:rPr>
-          </w:pPr>
-          <w:hyperlink w:anchor="_Toc122556207" w:history="1">
-            <w:r>
-              <w:rPr>
-                <w:rStyle w:val="Hyperlink"/>
-                <w:noProof/>
-                <w:lang w:val="en-US"/>
-              </w:rPr>
-              <w:t>4.</w:t>
-            </w:r>
-            <w:r>
-              <w:rPr>
-                <w:rFonts w:asciiTheme="minorHAnsi" w:eastAsiaTheme="minorEastAsia" w:hAnsiTheme="minorHAnsi"/>
-                <w:noProof/>
-                <w:sz w:val="22"/>
-                <w:lang w:eastAsia="uk-UA"/>
-              </w:rPr>
-              <w:tab/>
-            </w:r>
-            <w:r>
-              <w:rPr>
-                <w:rStyle w:val="Hyperlink"/>
-                <w:noProof/>
-                <w:lang w:val="en-US"/>
-              </w:rPr>
-              <w:t>Jwt_auth</w:t>
-            </w:r>
-            <w:r>
-              <w:rPr>
-                <w:noProof/>
-                <w:webHidden/>
-              </w:rPr>
-              <w:tab/>
-            </w:r>
-            <w:r>
-              <w:rPr>
-                <w:noProof/>
-                <w:webHidden/>
-              </w:rPr>
-              <w:fldChar w:fldCharType="begin"/>
-            </w:r>
-            <w:r>
-              <w:rPr>
-                <w:noProof/>
-                <w:webHidden/>
-              </w:rPr>
-              <w:instrText xml:space="preserve"> PAGEREF _Toc122556207 \h </w:instrText>
-            </w:r>
-            <w:r>
-              <w:rPr>
-                <w:noProof/>
-                <w:webHidden/>
-              </w:rPr>
-              <w:fldChar w:fldCharType="separate"/>
-            </w:r>
-            <w:r>
-              <w:rPr>
-                <w:b/>
-                <w:bCs/>
-                <w:noProof/>
-                <w:webHidden/>
-                <w:lang w:val="en-US"/>
-              </w:rPr>
-              <w:t>Error! Bookmark not defined.</w:t>
+              <w:t>3</w:t>
             </w:r>
             <w:r>
               <w:rPr>
@@ -897,7 +623,7 @@
               <w:lang w:eastAsia="uk-UA"/>
             </w:rPr>
           </w:pPr>
-          <w:hyperlink w:anchor="_Toc122556208" w:history="1">
+          <w:hyperlink w:anchor="_Toc123981619" w:history="1">
             <w:r>
               <w:rPr>
                 <w:rStyle w:val="Hyperlink"/>
@@ -924,7 +650,7 @@
                 <w:noProof/>
                 <w:webHidden/>
               </w:rPr>
-              <w:instrText xml:space="preserve"> PAGEREF _Toc122556208 \h </w:instrText>
+              <w:instrText xml:space="preserve"> PAGEREF _Toc123981619 \h </w:instrText>
             </w:r>
             <w:r>
               <w:rPr>
@@ -968,7 +694,7 @@
               <w:lang w:eastAsia="uk-UA"/>
             </w:rPr>
           </w:pPr>
-          <w:hyperlink w:anchor="_Toc122556209" w:history="1">
+          <w:hyperlink w:anchor="_Toc123981620" w:history="1">
             <w:r>
               <w:rPr>
                 <w:rStyle w:val="Hyperlink"/>
@@ -995,7 +721,7 @@
                 <w:noProof/>
                 <w:webHidden/>
               </w:rPr>
-              <w:instrText xml:space="preserve"> PAGEREF _Toc122556209 \h </w:instrText>
+              <w:instrText xml:space="preserve"> PAGEREF _Toc123981620 \h </w:instrText>
             </w:r>
             <w:r>
               <w:rPr>
@@ -1069,7 +795,7 @@
           <w:noProof/>
         </w:rPr>
       </w:pPr>
-      <w:bookmarkStart w:id="0" w:name="_Toc122556203"/>
+      <w:bookmarkStart w:id="0" w:name="_Toc123981617"/>
       <w:r>
         <w:rPr>
           <w:noProof/>
@@ -1077,6 +803,7 @@
         <w:lastRenderedPageBreak/>
         <w:t>Завдання:</w:t>
       </w:r>
+      <w:bookmarkEnd w:id="0"/>
     </w:p>
     <w:p>
       <w:pPr>
@@ -1101,10 +828,7 @@
       </w:r>
       <w:proofErr w:type="spellEnd"/>
       <w:r>
-        <w:t>, в</w:t>
-      </w:r>
-      <w:r>
-        <w:t xml:space="preserve">икористовуючи перевірку </w:t>
+        <w:t xml:space="preserve">, використовуючи перевірку </w:t>
       </w:r>
       <w:proofErr w:type="spellStart"/>
       <w:r>
@@ -1154,6 +878,7 @@
           <w:noProof/>
         </w:rPr>
       </w:pPr>
+      <w:bookmarkStart w:id="1" w:name="_Toc123981618"/>
       <w:r>
         <w:rPr>
           <w:noProof/>
@@ -1166,7 +891,7 @@
         </w:rPr>
         <w:t>:</w:t>
       </w:r>
-      <w:bookmarkEnd w:id="0"/>
+      <w:bookmarkEnd w:id="1"/>
     </w:p>
     <w:p>
       <w:pPr>
@@ -1226,6 +951,10 @@
         <w:jc w:val="center"/>
       </w:pPr>
       <w:r>
+        <w:rPr>
+          <w:noProof/>
+          <w:lang w:eastAsia="uk-UA"/>
+        </w:rPr>
         <w:drawing>
           <wp:inline distT="0" distB="0" distL="0" distR="0" wp14:anchorId="727EF919" wp14:editId="7147924D">
             <wp:extent cx="5835950" cy="1517728"/>
@@ -1276,6 +1005,10 @@
         <w:jc w:val="center"/>
       </w:pPr>
       <w:r>
+        <w:rPr>
+          <w:noProof/>
+          <w:lang w:eastAsia="uk-UA"/>
+        </w:rPr>
         <w:drawing>
           <wp:inline distT="0" distB="0" distL="0" distR="0" wp14:anchorId="4C2C0CF5" wp14:editId="3B6D9661">
             <wp:extent cx="4203916" cy="2965602"/>
@@ -1345,7 +1078,8 @@
       </w:pPr>
       <w:r>
         <w:rPr>
-          <w:lang w:val="en-US"/>
+          <w:noProof/>
+          <w:lang w:eastAsia="uk-UA"/>
         </w:rPr>
         <w:drawing>
           <wp:inline distT="0" distB="0" distL="0" distR="0" wp14:anchorId="64E514B6" wp14:editId="6B857CE5">
@@ -1411,7 +1145,8 @@
       </w:pPr>
       <w:r>
         <w:rPr>
-          <w:lang w:val="en-US"/>
+          <w:noProof/>
+          <w:lang w:eastAsia="uk-UA"/>
         </w:rPr>
         <w:drawing>
           <wp:inline distT="0" distB="0" distL="0" distR="0" wp14:anchorId="2A1F8486" wp14:editId="07ACF1E9">
@@ -1463,6 +1198,10 @@
         <w:jc w:val="center"/>
       </w:pPr>
       <w:r>
+        <w:rPr>
+          <w:noProof/>
+          <w:lang w:eastAsia="uk-UA"/>
+        </w:rPr>
         <w:drawing>
           <wp:inline distT="0" distB="0" distL="0" distR="0" wp14:anchorId="1E07D2BE" wp14:editId="2100F930">
             <wp:extent cx="6058211" cy="3816546"/>
@@ -1565,6 +1304,10 @@
         <w:jc w:val="center"/>
       </w:pPr>
       <w:r>
+        <w:rPr>
+          <w:noProof/>
+          <w:lang w:eastAsia="uk-UA"/>
+        </w:rPr>
         <w:drawing>
           <wp:inline distT="0" distB="0" distL="0" distR="0" wp14:anchorId="500447EC" wp14:editId="2F8A63CA">
             <wp:extent cx="4280120" cy="1117657"/>
@@ -1615,6 +1358,10 @@
         <w:jc w:val="center"/>
       </w:pPr>
       <w:r>
+        <w:rPr>
+          <w:noProof/>
+          <w:lang w:eastAsia="uk-UA"/>
+        </w:rPr>
         <w:drawing>
           <wp:inline distT="0" distB="0" distL="0" distR="0" wp14:anchorId="117B3427" wp14:editId="3E8C89A5">
             <wp:extent cx="5454930" cy="2902099"/>
@@ -1657,6 +1404,10 @@
         <w:jc w:val="center"/>
       </w:pPr>
       <w:r>
+        <w:rPr>
+          <w:noProof/>
+          <w:lang w:eastAsia="uk-UA"/>
+        </w:rPr>
         <w:drawing>
           <wp:inline distT="0" distB="0" distL="0" distR="0" wp14:anchorId="001CA819" wp14:editId="666986D8">
             <wp:extent cx="4200768" cy="3276600"/>
@@ -1737,6 +1488,10 @@
         <w:jc w:val="center"/>
       </w:pPr>
       <w:r>
+        <w:rPr>
+          <w:noProof/>
+          <w:lang w:eastAsia="uk-UA"/>
+        </w:rPr>
         <w:drawing>
           <wp:inline distT="0" distB="0" distL="0" distR="0" wp14:anchorId="5ED4C6C3" wp14:editId="0308F1D2">
             <wp:extent cx="4997707" cy="2584583"/>
@@ -1787,6 +1542,10 @@
         <w:jc w:val="center"/>
       </w:pPr>
       <w:r>
+        <w:rPr>
+          <w:noProof/>
+          <w:lang w:eastAsia="uk-UA"/>
+        </w:rPr>
         <w:drawing>
           <wp:inline distT="0" distB="0" distL="0" distR="0" wp14:anchorId="7FCE0AB4" wp14:editId="1E7D85F1">
             <wp:extent cx="5397777" cy="4261069"/>
@@ -1829,6 +1588,10 @@
         <w:jc w:val="center"/>
       </w:pPr>
       <w:r>
+        <w:rPr>
+          <w:noProof/>
+          <w:lang w:eastAsia="uk-UA"/>
+        </w:rPr>
         <w:lastRenderedPageBreak/>
         <w:drawing>
           <wp:inline distT="0" distB="0" distL="0" distR="0" wp14:anchorId="50882D6A" wp14:editId="1343248F">
@@ -1902,6 +1665,10 @@
         <w:jc w:val="center"/>
       </w:pPr>
       <w:r>
+        <w:rPr>
+          <w:noProof/>
+          <w:lang w:eastAsia="uk-UA"/>
+        </w:rPr>
         <w:drawing>
           <wp:inline distT="0" distB="0" distL="0" distR="0" wp14:anchorId="515C775F" wp14:editId="4DA958A8">
             <wp:extent cx="3244850" cy="1632319"/>
@@ -1944,6 +1711,10 @@
         <w:jc w:val="center"/>
       </w:pPr>
       <w:r>
+        <w:rPr>
+          <w:noProof/>
+          <w:lang w:eastAsia="uk-UA"/>
+        </w:rPr>
         <w:drawing>
           <wp:inline distT="0" distB="0" distL="0" distR="0" wp14:anchorId="578433C6" wp14:editId="12FBF1EE">
             <wp:extent cx="3440193" cy="2540000"/>
@@ -1996,7 +1767,7 @@
           <w:noProof/>
         </w:rPr>
       </w:pPr>
-      <w:bookmarkStart w:id="1" w:name="_Toc122556208"/>
+      <w:bookmarkStart w:id="2" w:name="_Toc123981619"/>
       <w:r>
         <w:rPr>
           <w:noProof/>
@@ -2004,146 +1775,144 @@
         <w:lastRenderedPageBreak/>
         <w:t>Висновок:</w:t>
       </w:r>
-      <w:bookmarkEnd w:id="1"/>
-    </w:p>
-    <w:p>
-      <w:pPr>
-        <w:ind w:firstLine="360"/>
-        <w:rPr>
-          <w:rFonts w:cs="Times New Roman"/>
-          <w:noProof/>
-          <w:szCs w:val="28"/>
-        </w:rPr>
-      </w:pPr>
-      <w:r>
-        <w:rPr>
-          <w:rFonts w:cs="Times New Roman"/>
-          <w:noProof/>
-          <w:szCs w:val="28"/>
-        </w:rPr>
-        <w:t xml:space="preserve">Під </w:t>
-      </w:r>
-      <w:r>
-        <w:rPr>
-          <w:rFonts w:cs="Times New Roman"/>
-          <w:noProof/>
-        </w:rPr>
-        <w:t>час виконання роботи Я</w:t>
-      </w:r>
-      <w:r>
-        <w:rPr>
-          <w:rFonts w:cs="Times New Roman"/>
-          <w:noProof/>
-        </w:rPr>
-        <w:t xml:space="preserve"> </w:t>
-      </w:r>
-      <w:r>
-        <w:rPr>
-          <w:rFonts w:cs="Times New Roman"/>
-          <w:noProof/>
-        </w:rPr>
-        <w:t>попрактикувався писати запити</w:t>
-      </w:r>
-      <w:r>
-        <w:rPr>
-          <w:rFonts w:cs="Times New Roman"/>
-          <w:noProof/>
-        </w:rPr>
-        <w:t xml:space="preserve"> </w:t>
-      </w:r>
-      <w:r>
-        <w:rPr>
-          <w:rFonts w:cs="Times New Roman"/>
-          <w:noProof/>
-          <w:lang w:val="en-US"/>
-        </w:rPr>
-        <w:t>(</w:t>
-      </w:r>
-      <w:r>
-        <w:rPr>
-          <w:rFonts w:cs="Times New Roman"/>
-          <w:noProof/>
-        </w:rPr>
-        <w:t>для отримання токену користувача / застосунку та власне юзера по його ідентифікатору</w:t>
-      </w:r>
-      <w:r>
-        <w:rPr>
-          <w:rFonts w:cs="Times New Roman"/>
-          <w:noProof/>
-          <w:lang w:val="en-US"/>
-        </w:rPr>
-        <w:t>)</w:t>
-      </w:r>
-      <w:r>
-        <w:rPr>
-          <w:rFonts w:cs="Times New Roman"/>
-          <w:noProof/>
-        </w:rPr>
-        <w:t xml:space="preserve"> не тільки в </w:t>
-      </w:r>
-      <w:r>
-        <w:rPr>
-          <w:rFonts w:cs="Times New Roman"/>
-          <w:noProof/>
-          <w:lang w:val="en-US"/>
-        </w:rPr>
-        <w:t>Postman (</w:t>
-      </w:r>
-      <w:r>
-        <w:rPr>
-          <w:rFonts w:cs="Times New Roman"/>
-          <w:noProof/>
-        </w:rPr>
-        <w:t>як це було у минулих роботах</w:t>
-      </w:r>
-      <w:r>
-        <w:rPr>
-          <w:rFonts w:cs="Times New Roman"/>
-          <w:noProof/>
-          <w:lang w:val="en-US"/>
-        </w:rPr>
-        <w:t>)</w:t>
-      </w:r>
-      <w:r>
-        <w:rPr>
-          <w:rFonts w:cs="Times New Roman"/>
-          <w:noProof/>
-        </w:rPr>
-        <w:t>, а ще й за допомогою коду</w:t>
-      </w:r>
-      <w:r>
-        <w:rPr>
-          <w:rFonts w:cs="Times New Roman"/>
-          <w:noProof/>
-        </w:rPr>
-        <w:t xml:space="preserve">. Детальніше познайомився з сайтом </w:t>
-      </w:r>
-      <w:r>
-        <w:rPr>
-          <w:rFonts w:cs="Times New Roman"/>
-          <w:noProof/>
-          <w:lang w:val="en-US"/>
-        </w:rPr>
-        <w:t>Auth0 та його можливостями</w:t>
-      </w:r>
-      <w:r>
-        <w:rPr>
-          <w:rFonts w:cs="Times New Roman"/>
-          <w:noProof/>
-        </w:rPr>
-        <w:t>. Створив застосунок, який з ним взаємодіє</w:t>
-      </w:r>
-      <w:bookmarkStart w:id="2" w:name="_GoBack"/>
       <w:bookmarkEnd w:id="2"/>
     </w:p>
     <w:p>
       <w:pPr>
+        <w:ind w:firstLine="360"/>
+        <w:rPr>
+          <w:rFonts w:cs="Times New Roman"/>
+          <w:noProof/>
+          <w:szCs w:val="28"/>
+        </w:rPr>
+      </w:pPr>
+      <w:r>
+        <w:rPr>
+          <w:rFonts w:cs="Times New Roman"/>
+          <w:noProof/>
+          <w:szCs w:val="28"/>
+        </w:rPr>
+        <w:t xml:space="preserve">Під </w:t>
+      </w:r>
+      <w:r>
+        <w:rPr>
+          <w:rFonts w:cs="Times New Roman"/>
+          <w:noProof/>
+        </w:rPr>
+        <w:t>час виконання роботи Я</w:t>
+      </w:r>
+      <w:r>
+        <w:rPr>
+          <w:rFonts w:cs="Times New Roman"/>
+          <w:noProof/>
+        </w:rPr>
+        <w:t xml:space="preserve"> </w:t>
+      </w:r>
+      <w:r>
+        <w:rPr>
+          <w:rFonts w:cs="Times New Roman"/>
+          <w:noProof/>
+        </w:rPr>
+        <w:t>попрактикувався писати запити</w:t>
+      </w:r>
+      <w:r>
+        <w:rPr>
+          <w:rFonts w:cs="Times New Roman"/>
+          <w:noProof/>
+        </w:rPr>
+        <w:t xml:space="preserve"> </w:t>
+      </w:r>
+      <w:r>
+        <w:rPr>
+          <w:rFonts w:cs="Times New Roman"/>
+          <w:noProof/>
+          <w:lang w:val="en-US"/>
+        </w:rPr>
+        <w:t>(</w:t>
+      </w:r>
+      <w:r>
+        <w:rPr>
+          <w:rFonts w:cs="Times New Roman"/>
+          <w:noProof/>
+        </w:rPr>
+        <w:t>для отримання токену користувача / застосунку та власне юзера по його ідентифікатору</w:t>
+      </w:r>
+      <w:r>
+        <w:rPr>
+          <w:rFonts w:cs="Times New Roman"/>
+          <w:noProof/>
+          <w:lang w:val="en-US"/>
+        </w:rPr>
+        <w:t>)</w:t>
+      </w:r>
+      <w:r>
+        <w:rPr>
+          <w:rFonts w:cs="Times New Roman"/>
+          <w:noProof/>
+        </w:rPr>
+        <w:t xml:space="preserve"> не тільки в </w:t>
+      </w:r>
+      <w:r>
+        <w:rPr>
+          <w:rFonts w:cs="Times New Roman"/>
+          <w:noProof/>
+          <w:lang w:val="en-US"/>
+        </w:rPr>
+        <w:t>Postman (</w:t>
+      </w:r>
+      <w:r>
+        <w:rPr>
+          <w:rFonts w:cs="Times New Roman"/>
+          <w:noProof/>
+        </w:rPr>
+        <w:t>як це було у минулих роботах</w:t>
+      </w:r>
+      <w:r>
+        <w:rPr>
+          <w:rFonts w:cs="Times New Roman"/>
+          <w:noProof/>
+          <w:lang w:val="en-US"/>
+        </w:rPr>
+        <w:t>)</w:t>
+      </w:r>
+      <w:r>
+        <w:rPr>
+          <w:rFonts w:cs="Times New Roman"/>
+          <w:noProof/>
+        </w:rPr>
+        <w:t>, а ще й за допомогою коду</w:t>
+      </w:r>
+      <w:r>
+        <w:rPr>
+          <w:rFonts w:cs="Times New Roman"/>
+          <w:noProof/>
+        </w:rPr>
+        <w:t xml:space="preserve">. Детальніше познайомився з сайтом </w:t>
+      </w:r>
+      <w:r>
+        <w:rPr>
+          <w:rFonts w:cs="Times New Roman"/>
+          <w:noProof/>
+          <w:lang w:val="en-US"/>
+        </w:rPr>
+        <w:t>Auth0 та його можливостями</w:t>
+      </w:r>
+      <w:r>
+        <w:rPr>
+          <w:rFonts w:cs="Times New Roman"/>
+          <w:noProof/>
+        </w:rPr>
+        <w:t>. Створив застосунок, який з ним взаємодіє</w:t>
+      </w:r>
+    </w:p>
+    <w:p>
+      <w:pPr>
         <w:pStyle w:val="Heading1"/>
         <w:rPr>
           <w:noProof/>
         </w:rPr>
       </w:pPr>
-      <w:bookmarkStart w:id="3" w:name="_Toc122556209"/>
+      <w:bookmarkStart w:id="3" w:name="_Toc123981620"/>
       <w:r>
         <w:rPr>
           <w:noProof/>
@@ -2176,6 +1945,8 @@
           <w:t>Проект на GitHub</w:t>
         </w:r>
       </w:hyperlink>
+      <w:bookmarkStart w:id="4" w:name="_GoBack"/>
+      <w:bookmarkEnd w:id="4"/>
     </w:p>
     <w:sectPr>
       <w:pgSz w:w="11906" w:h="16838"/>

</xml_diff>